<commit_message>
I18N di Date dan Time
</commit_message>
<xml_diff>
--- a/Java i18n.docx
+++ b/Java i18n.docx
@@ -3167,8 +3167,1027 @@
           <w:bCs/>
         </w:rPr>
       </w:pPr>
-    </w:p>
-    <w:p/>
+      <w:proofErr w:type="spellStart"/>
+      <w:r>
+        <w:rPr>
+          <w:b/>
+          <w:bCs/>
+        </w:rPr>
+        <w:t>Amankah</w:t>
+      </w:r>
+      <w:proofErr w:type="spellEnd"/>
+      <w:r>
+        <w:rPr>
+          <w:b/>
+          <w:bCs/>
+        </w:rPr>
+        <w:t xml:space="preserve"> </w:t>
+      </w:r>
+      <w:proofErr w:type="spellStart"/>
+      <w:r>
+        <w:rPr>
+          <w:b/>
+          <w:bCs/>
+        </w:rPr>
+        <w:t>Membuat</w:t>
+      </w:r>
+      <w:proofErr w:type="spellEnd"/>
+      <w:r>
+        <w:rPr>
+          <w:b/>
+          <w:bCs/>
+        </w:rPr>
+        <w:t xml:space="preserve"> </w:t>
+      </w:r>
+      <w:proofErr w:type="spellStart"/>
+      <w:r>
+        <w:rPr>
+          <w:b/>
+          <w:bCs/>
+        </w:rPr>
+        <w:t>ResorceBundle</w:t>
+      </w:r>
+      <w:proofErr w:type="spellEnd"/>
+      <w:r>
+        <w:rPr>
+          <w:b/>
+          <w:bCs/>
+        </w:rPr>
+        <w:t xml:space="preserve"> Terus?</w:t>
+      </w:r>
+    </w:p>
+    <w:p>
+      <w:pPr>
+        <w:pStyle w:val="ListParagraph"/>
+        <w:numPr>
+          <w:ilvl w:val="0"/>
+          <w:numId w:val="8"/>
+        </w:numPr>
+        <w:rPr>
+          <w:b/>
+          <w:bCs/>
+        </w:rPr>
+      </w:pPr>
+      <w:r>
+        <w:t xml:space="preserve">Cara </w:t>
+      </w:r>
+      <w:proofErr w:type="spellStart"/>
+      <w:r>
+        <w:t>membuat</w:t>
+      </w:r>
+      <w:proofErr w:type="spellEnd"/>
+      <w:r>
+        <w:t xml:space="preserve"> </w:t>
+      </w:r>
+      <w:proofErr w:type="spellStart"/>
+      <w:r>
+        <w:t>ResourceBundle</w:t>
+      </w:r>
+      <w:proofErr w:type="spellEnd"/>
+      <w:r>
+        <w:t xml:space="preserve"> </w:t>
+      </w:r>
+      <w:proofErr w:type="spellStart"/>
+      <w:r>
+        <w:t>menggunakan</w:t>
+      </w:r>
+      <w:proofErr w:type="spellEnd"/>
+      <w:r>
+        <w:t xml:space="preserve"> static method </w:t>
+      </w:r>
+      <w:proofErr w:type="spellStart"/>
+      <w:proofErr w:type="gramStart"/>
+      <w:r>
+        <w:t>getBundle</w:t>
+      </w:r>
+      <w:proofErr w:type="spellEnd"/>
+      <w:r>
+        <w:t>(</w:t>
+      </w:r>
+      <w:proofErr w:type="gramEnd"/>
+      <w:r>
+        <w:t>)</w:t>
+      </w:r>
+    </w:p>
+    <w:p>
+      <w:pPr>
+        <w:pStyle w:val="ListParagraph"/>
+        <w:numPr>
+          <w:ilvl w:val="0"/>
+          <w:numId w:val="8"/>
+        </w:numPr>
+        <w:rPr>
+          <w:b/>
+          <w:bCs/>
+        </w:rPr>
+      </w:pPr>
+      <w:r>
+        <w:lastRenderedPageBreak/>
+        <w:t xml:space="preserve">Di </w:t>
+      </w:r>
+      <w:proofErr w:type="spellStart"/>
+      <w:r>
+        <w:t>dalam</w:t>
+      </w:r>
+      <w:proofErr w:type="spellEnd"/>
+      <w:r>
+        <w:t xml:space="preserve"> </w:t>
+      </w:r>
+      <w:proofErr w:type="spellStart"/>
+      <w:r>
+        <w:t>implementasi</w:t>
+      </w:r>
+      <w:proofErr w:type="spellEnd"/>
+      <w:r>
+        <w:t xml:space="preserve"> </w:t>
+      </w:r>
+      <w:proofErr w:type="spellStart"/>
+      <w:proofErr w:type="gramStart"/>
+      <w:r>
+        <w:t>getBundle</w:t>
+      </w:r>
+      <w:proofErr w:type="spellEnd"/>
+      <w:r>
+        <w:t>(</w:t>
+      </w:r>
+      <w:proofErr w:type="gramEnd"/>
+      <w:r>
+        <w:t xml:space="preserve">) </w:t>
+      </w:r>
+      <w:proofErr w:type="spellStart"/>
+      <w:r>
+        <w:t>telah</w:t>
+      </w:r>
+      <w:proofErr w:type="spellEnd"/>
+      <w:r>
+        <w:t xml:space="preserve"> </w:t>
+      </w:r>
+      <w:proofErr w:type="spellStart"/>
+      <w:r>
+        <w:t>diimplementasikan</w:t>
+      </w:r>
+      <w:proofErr w:type="spellEnd"/>
+      <w:r>
+        <w:t xml:space="preserve"> caching, </w:t>
+      </w:r>
+      <w:proofErr w:type="spellStart"/>
+      <w:r>
+        <w:t>artinya</w:t>
+      </w:r>
+      <w:proofErr w:type="spellEnd"/>
+      <w:r>
+        <w:t xml:space="preserve"> </w:t>
+      </w:r>
+      <w:proofErr w:type="spellStart"/>
+      <w:r>
+        <w:t>jika</w:t>
+      </w:r>
+      <w:proofErr w:type="spellEnd"/>
+      <w:r>
+        <w:t xml:space="preserve"> </w:t>
+      </w:r>
+      <w:proofErr w:type="spellStart"/>
+      <w:r>
+        <w:t>kita</w:t>
+      </w:r>
+      <w:proofErr w:type="spellEnd"/>
+      <w:r>
+        <w:t xml:space="preserve"> </w:t>
+      </w:r>
+      <w:proofErr w:type="spellStart"/>
+      <w:r>
+        <w:t>mengambil</w:t>
+      </w:r>
+      <w:proofErr w:type="spellEnd"/>
+      <w:r>
+        <w:t xml:space="preserve"> resource yang </w:t>
+      </w:r>
+      <w:proofErr w:type="spellStart"/>
+      <w:r>
+        <w:t>sama</w:t>
+      </w:r>
+      <w:proofErr w:type="spellEnd"/>
+      <w:r>
+        <w:t xml:space="preserve"> </w:t>
+      </w:r>
+      <w:proofErr w:type="spellStart"/>
+      <w:r>
+        <w:t>dengan</w:t>
+      </w:r>
+      <w:proofErr w:type="spellEnd"/>
+      <w:r>
+        <w:t xml:space="preserve"> locale yang </w:t>
+      </w:r>
+      <w:proofErr w:type="spellStart"/>
+      <w:r>
+        <w:t>sama</w:t>
+      </w:r>
+      <w:proofErr w:type="spellEnd"/>
+      <w:r>
+        <w:t xml:space="preserve">, </w:t>
+      </w:r>
+      <w:proofErr w:type="spellStart"/>
+      <w:r>
+        <w:t>tidak</w:t>
+      </w:r>
+      <w:proofErr w:type="spellEnd"/>
+      <w:r>
+        <w:t xml:space="preserve"> </w:t>
+      </w:r>
+      <w:proofErr w:type="spellStart"/>
+      <w:r>
+        <w:t>akan</w:t>
+      </w:r>
+      <w:proofErr w:type="spellEnd"/>
+      <w:r>
+        <w:t xml:space="preserve"> </w:t>
+      </w:r>
+      <w:proofErr w:type="spellStart"/>
+      <w:r>
+        <w:t>dibuat</w:t>
+      </w:r>
+      <w:proofErr w:type="spellEnd"/>
+      <w:r>
+        <w:t xml:space="preserve"> </w:t>
+      </w:r>
+      <w:proofErr w:type="spellStart"/>
+      <w:r>
+        <w:t>ulang</w:t>
+      </w:r>
+      <w:proofErr w:type="spellEnd"/>
+      <w:r>
+        <w:t xml:space="preserve">, </w:t>
+      </w:r>
+      <w:proofErr w:type="spellStart"/>
+      <w:r>
+        <w:t>melainkan</w:t>
+      </w:r>
+      <w:proofErr w:type="spellEnd"/>
+      <w:r>
+        <w:t xml:space="preserve"> </w:t>
+      </w:r>
+      <w:proofErr w:type="spellStart"/>
+      <w:r>
+        <w:t>akan</w:t>
+      </w:r>
+      <w:proofErr w:type="spellEnd"/>
+      <w:r>
+        <w:t xml:space="preserve"> </w:t>
+      </w:r>
+      <w:proofErr w:type="spellStart"/>
+      <w:r>
+        <w:t>menggunakan</w:t>
+      </w:r>
+      <w:proofErr w:type="spellEnd"/>
+      <w:r>
+        <w:t xml:space="preserve"> </w:t>
+      </w:r>
+      <w:proofErr w:type="spellStart"/>
+      <w:r>
+        <w:t>ResourceBundle</w:t>
+      </w:r>
+      <w:proofErr w:type="spellEnd"/>
+      <w:r>
+        <w:t xml:space="preserve"> yang </w:t>
+      </w:r>
+      <w:proofErr w:type="spellStart"/>
+      <w:r>
+        <w:t>sudah</w:t>
+      </w:r>
+      <w:proofErr w:type="spellEnd"/>
+      <w:r>
+        <w:t xml:space="preserve"> </w:t>
+      </w:r>
+      <w:proofErr w:type="spellStart"/>
+      <w:r>
+        <w:t>tersedia</w:t>
+      </w:r>
+      <w:proofErr w:type="spellEnd"/>
+    </w:p>
+    <w:p>
+      <w:pPr>
+        <w:pStyle w:val="ListParagraph"/>
+        <w:numPr>
+          <w:ilvl w:val="0"/>
+          <w:numId w:val="8"/>
+        </w:numPr>
+        <w:rPr>
+          <w:b/>
+          <w:bCs/>
+        </w:rPr>
+      </w:pPr>
+      <w:r>
+        <w:t xml:space="preserve">Hal </w:t>
+      </w:r>
+      <w:proofErr w:type="spellStart"/>
+      <w:r>
+        <w:t>ini</w:t>
+      </w:r>
+      <w:proofErr w:type="spellEnd"/>
+      <w:r>
+        <w:t xml:space="preserve"> </w:t>
+      </w:r>
+      <w:proofErr w:type="spellStart"/>
+      <w:r>
+        <w:t>menjadi</w:t>
+      </w:r>
+      <w:proofErr w:type="spellEnd"/>
+      <w:r>
+        <w:t xml:space="preserve"> </w:t>
+      </w:r>
+      <w:proofErr w:type="spellStart"/>
+      <w:r>
+        <w:t>aman</w:t>
+      </w:r>
+      <w:proofErr w:type="spellEnd"/>
+      <w:r>
+        <w:t xml:space="preserve"> </w:t>
+      </w:r>
+      <w:proofErr w:type="spellStart"/>
+      <w:r>
+        <w:t>jika</w:t>
+      </w:r>
+      <w:proofErr w:type="spellEnd"/>
+      <w:r>
+        <w:t xml:space="preserve"> </w:t>
+      </w:r>
+      <w:proofErr w:type="spellStart"/>
+      <w:r>
+        <w:t>kita</w:t>
+      </w:r>
+      <w:proofErr w:type="spellEnd"/>
+      <w:r>
+        <w:t xml:space="preserve"> </w:t>
+      </w:r>
+      <w:proofErr w:type="spellStart"/>
+      <w:r>
+        <w:t>selalu</w:t>
+      </w:r>
+      <w:proofErr w:type="spellEnd"/>
+      <w:r>
+        <w:t xml:space="preserve"> </w:t>
+      </w:r>
+      <w:proofErr w:type="spellStart"/>
+      <w:r>
+        <w:t>membuat</w:t>
+      </w:r>
+      <w:proofErr w:type="spellEnd"/>
+      <w:r>
+        <w:t xml:space="preserve"> </w:t>
+      </w:r>
+      <w:proofErr w:type="spellStart"/>
+      <w:r>
+        <w:t>ResourceBundle</w:t>
+      </w:r>
+      <w:proofErr w:type="spellEnd"/>
+      <w:r>
+        <w:t xml:space="preserve"> </w:t>
+      </w:r>
+      <w:proofErr w:type="spellStart"/>
+      <w:r>
+        <w:t>terus</w:t>
+      </w:r>
+      <w:proofErr w:type="spellEnd"/>
+      <w:r>
+        <w:t xml:space="preserve"> </w:t>
+      </w:r>
+      <w:proofErr w:type="spellStart"/>
+      <w:r>
+        <w:t>menerus</w:t>
+      </w:r>
+      <w:proofErr w:type="spellEnd"/>
+    </w:p>
+    <w:p>
+      <w:pPr>
+        <w:pStyle w:val="ListParagraph"/>
+        <w:rPr>
+          <w:b/>
+          <w:bCs/>
+        </w:rPr>
+      </w:pPr>
+    </w:p>
+    <w:p>
+      <w:pPr>
+        <w:pStyle w:val="Heading2"/>
+        <w:rPr>
+          <w:b/>
+          <w:bCs/>
+        </w:rPr>
+      </w:pPr>
+      <w:r>
+        <w:rPr>
+          <w:b/>
+          <w:bCs/>
+        </w:rPr>
+        <w:t>I18N di Date dan Time</w:t>
+      </w:r>
+    </w:p>
+    <w:p>
+      <w:pPr>
+        <w:pStyle w:val="ListParagraph"/>
+        <w:numPr>
+          <w:ilvl w:val="0"/>
+          <w:numId w:val="9"/>
+        </w:numPr>
+      </w:pPr>
+      <w:r>
+        <w:t xml:space="preserve">I18N di </w:t>
+      </w:r>
+      <w:proofErr w:type="spellStart"/>
+      <w:r>
+        <w:t>tipe</w:t>
+      </w:r>
+      <w:proofErr w:type="spellEnd"/>
+      <w:r>
+        <w:t xml:space="preserve"> data String </w:t>
+      </w:r>
+      <w:proofErr w:type="spellStart"/>
+      <w:r>
+        <w:t>mungkin</w:t>
+      </w:r>
+      <w:proofErr w:type="spellEnd"/>
+      <w:r>
+        <w:t xml:space="preserve"> </w:t>
+      </w:r>
+      <w:proofErr w:type="spellStart"/>
+      <w:r>
+        <w:t>sederhana</w:t>
+      </w:r>
+      <w:proofErr w:type="spellEnd"/>
+      <w:r>
+        <w:t xml:space="preserve">, </w:t>
+      </w:r>
+      <w:proofErr w:type="spellStart"/>
+      <w:r>
+        <w:t>bagaimana</w:t>
+      </w:r>
+      <w:proofErr w:type="spellEnd"/>
+      <w:r>
+        <w:t xml:space="preserve"> </w:t>
+      </w:r>
+      <w:proofErr w:type="spellStart"/>
+      <w:r>
+        <w:t>jika</w:t>
+      </w:r>
+      <w:proofErr w:type="spellEnd"/>
+      <w:r>
+        <w:t xml:space="preserve"> </w:t>
+      </w:r>
+      <w:proofErr w:type="spellStart"/>
+      <w:r>
+        <w:t>tipe</w:t>
+      </w:r>
+      <w:proofErr w:type="spellEnd"/>
+      <w:r>
+        <w:t xml:space="preserve"> data Date </w:t>
+      </w:r>
+      <w:proofErr w:type="spellStart"/>
+      <w:r>
+        <w:t>atau</w:t>
+      </w:r>
+      <w:proofErr w:type="spellEnd"/>
+      <w:r>
+        <w:t xml:space="preserve"> Waktu?</w:t>
+      </w:r>
+    </w:p>
+    <w:p>
+      <w:pPr>
+        <w:pStyle w:val="ListParagraph"/>
+        <w:numPr>
+          <w:ilvl w:val="0"/>
+          <w:numId w:val="9"/>
+        </w:numPr>
+      </w:pPr>
+      <w:r>
+        <w:t xml:space="preserve">Di java </w:t>
+      </w:r>
+      <w:proofErr w:type="spellStart"/>
+      <w:r>
+        <w:t>kita</w:t>
+      </w:r>
+      <w:proofErr w:type="spellEnd"/>
+      <w:r>
+        <w:t xml:space="preserve"> </w:t>
+      </w:r>
+      <w:proofErr w:type="spellStart"/>
+      <w:r>
+        <w:t>tahu</w:t>
+      </w:r>
+      <w:proofErr w:type="spellEnd"/>
+      <w:r>
+        <w:t xml:space="preserve"> </w:t>
+      </w:r>
+      <w:proofErr w:type="spellStart"/>
+      <w:r>
+        <w:t>bahwa</w:t>
+      </w:r>
+      <w:proofErr w:type="spellEnd"/>
+      <w:r>
+        <w:t xml:space="preserve"> </w:t>
+      </w:r>
+      <w:proofErr w:type="spellStart"/>
+      <w:r>
+        <w:t>tipe</w:t>
+      </w:r>
+      <w:proofErr w:type="spellEnd"/>
+      <w:r>
+        <w:t xml:space="preserve"> data Date dan Time </w:t>
+      </w:r>
+      <w:proofErr w:type="spellStart"/>
+      <w:r>
+        <w:t>direpresentasikan</w:t>
+      </w:r>
+      <w:proofErr w:type="spellEnd"/>
+      <w:r>
+        <w:t xml:space="preserve"> </w:t>
+      </w:r>
+      <w:proofErr w:type="spellStart"/>
+      <w:r>
+        <w:t>dalam</w:t>
+      </w:r>
+      <w:proofErr w:type="spellEnd"/>
+      <w:r>
+        <w:t xml:space="preserve"> class Data\</w:t>
+      </w:r>
+    </w:p>
+    <w:p>
+      <w:pPr>
+        <w:pStyle w:val="ListParagraph"/>
+        <w:numPr>
+          <w:ilvl w:val="0"/>
+          <w:numId w:val="9"/>
+        </w:numPr>
+      </w:pPr>
+      <w:proofErr w:type="spellStart"/>
+      <w:r>
+        <w:t>Bagaimana</w:t>
+      </w:r>
+      <w:proofErr w:type="spellEnd"/>
+      <w:r>
+        <w:t xml:space="preserve"> </w:t>
+      </w:r>
+      <w:proofErr w:type="spellStart"/>
+      <w:r>
+        <w:t>misal</w:t>
+      </w:r>
+      <w:proofErr w:type="spellEnd"/>
+      <w:r>
+        <w:t xml:space="preserve"> </w:t>
+      </w:r>
+      <w:proofErr w:type="spellStart"/>
+      <w:r>
+        <w:t>jika</w:t>
+      </w:r>
+      <w:proofErr w:type="spellEnd"/>
+      <w:r>
+        <w:t xml:space="preserve"> </w:t>
+      </w:r>
+      <w:proofErr w:type="spellStart"/>
+      <w:r>
+        <w:t>kita</w:t>
+      </w:r>
+      <w:proofErr w:type="spellEnd"/>
+      <w:r>
+        <w:t xml:space="preserve"> </w:t>
+      </w:r>
+      <w:proofErr w:type="spellStart"/>
+      <w:r>
+        <w:t>ingin</w:t>
+      </w:r>
+      <w:proofErr w:type="spellEnd"/>
+      <w:r>
+        <w:t xml:space="preserve"> </w:t>
+      </w:r>
+      <w:proofErr w:type="spellStart"/>
+      <w:r>
+        <w:t>menampilkan</w:t>
+      </w:r>
+      <w:proofErr w:type="spellEnd"/>
+      <w:r>
+        <w:t xml:space="preserve"> </w:t>
+      </w:r>
+      <w:proofErr w:type="spellStart"/>
+      <w:r>
+        <w:t>tanggal</w:t>
+      </w:r>
+      <w:proofErr w:type="spellEnd"/>
+      <w:r>
+        <w:t xml:space="preserve"> </w:t>
+      </w:r>
+      <w:proofErr w:type="spellStart"/>
+      <w:r>
+        <w:t>dalam</w:t>
+      </w:r>
+      <w:proofErr w:type="spellEnd"/>
+      <w:r>
+        <w:t xml:space="preserve"> </w:t>
+      </w:r>
+      <w:proofErr w:type="spellStart"/>
+      <w:r>
+        <w:t>bahasa</w:t>
+      </w:r>
+      <w:proofErr w:type="spellEnd"/>
+      <w:r>
+        <w:t xml:space="preserve"> Indonesia, </w:t>
+      </w:r>
+      <w:proofErr w:type="spellStart"/>
+      <w:r>
+        <w:t>bahasa</w:t>
+      </w:r>
+      <w:proofErr w:type="spellEnd"/>
+      <w:r>
+        <w:t xml:space="preserve"> </w:t>
+      </w:r>
+      <w:proofErr w:type="spellStart"/>
+      <w:r>
+        <w:t>inggris</w:t>
+      </w:r>
+      <w:proofErr w:type="spellEnd"/>
+      <w:r>
+        <w:t xml:space="preserve">, </w:t>
+      </w:r>
+      <w:proofErr w:type="spellStart"/>
+      <w:r>
+        <w:t>atau</w:t>
+      </w:r>
+      <w:proofErr w:type="spellEnd"/>
+      <w:r>
+        <w:t xml:space="preserve"> yang </w:t>
+      </w:r>
+      <w:proofErr w:type="spellStart"/>
+      <w:r>
+        <w:t>lainnya</w:t>
+      </w:r>
+      <w:proofErr w:type="spellEnd"/>
+      <w:r>
+        <w:t>?</w:t>
+      </w:r>
+    </w:p>
+    <w:p>
+      <w:pPr>
+        <w:pStyle w:val="ListParagraph"/>
+        <w:numPr>
+          <w:ilvl w:val="0"/>
+          <w:numId w:val="9"/>
+        </w:numPr>
+      </w:pPr>
+      <w:r>
+        <w:t xml:space="preserve">Di java, I18N di Date </w:t>
+      </w:r>
+      <w:proofErr w:type="spellStart"/>
+      <w:r>
+        <w:t>sudah</w:t>
+      </w:r>
+      <w:proofErr w:type="spellEnd"/>
+      <w:r>
+        <w:t xml:space="preserve"> </w:t>
+      </w:r>
+      <w:proofErr w:type="spellStart"/>
+      <w:r>
+        <w:t>disediakan</w:t>
+      </w:r>
+      <w:proofErr w:type="spellEnd"/>
+      <w:r>
+        <w:t xml:space="preserve"> </w:t>
+      </w:r>
+      <w:proofErr w:type="spellStart"/>
+      <w:r>
+        <w:t>menggunakan</w:t>
+      </w:r>
+      <w:proofErr w:type="spellEnd"/>
+      <w:r>
+        <w:t xml:space="preserve"> </w:t>
+      </w:r>
+      <w:proofErr w:type="spellStart"/>
+      <w:r>
+        <w:t>DateFormatter</w:t>
+      </w:r>
+      <w:proofErr w:type="spellEnd"/>
+    </w:p>
+    <w:p>
+      <w:pPr>
+        <w:rPr>
+          <w:b/>
+          <w:bCs/>
+        </w:rPr>
+      </w:pPr>
+      <w:proofErr w:type="spellStart"/>
+      <w:r>
+        <w:rPr>
+          <w:b/>
+          <w:bCs/>
+        </w:rPr>
+        <w:t>DateFormat</w:t>
+      </w:r>
+      <w:proofErr w:type="spellEnd"/>
+      <w:r>
+        <w:rPr>
+          <w:b/>
+          <w:bCs/>
+        </w:rPr>
+        <w:t xml:space="preserve"> Class</w:t>
+      </w:r>
+    </w:p>
+    <w:p>
+      <w:pPr>
+        <w:pStyle w:val="ListParagraph"/>
+        <w:numPr>
+          <w:ilvl w:val="0"/>
+          <w:numId w:val="10"/>
+        </w:numPr>
+      </w:pPr>
+      <w:proofErr w:type="spellStart"/>
+      <w:r>
+        <w:t>DateFormat</w:t>
+      </w:r>
+      <w:proofErr w:type="spellEnd"/>
+      <w:r>
+        <w:t xml:space="preserve"> </w:t>
+      </w:r>
+      <w:proofErr w:type="spellStart"/>
+      <w:r>
+        <w:t>merupakan</w:t>
+      </w:r>
+      <w:proofErr w:type="spellEnd"/>
+      <w:r>
+        <w:t xml:space="preserve"> class yang </w:t>
+      </w:r>
+      <w:proofErr w:type="spellStart"/>
+      <w:r>
+        <w:t>bisa</w:t>
+      </w:r>
+      <w:proofErr w:type="spellEnd"/>
+      <w:r>
+        <w:t xml:space="preserve"> </w:t>
+      </w:r>
+      <w:proofErr w:type="spellStart"/>
+      <w:r>
+        <w:t>kita</w:t>
+      </w:r>
+      <w:proofErr w:type="spellEnd"/>
+      <w:r>
+        <w:t xml:space="preserve"> </w:t>
+      </w:r>
+      <w:proofErr w:type="spellStart"/>
+      <w:r>
+        <w:t>gunakan</w:t>
+      </w:r>
+      <w:proofErr w:type="spellEnd"/>
+      <w:r>
+        <w:t xml:space="preserve"> </w:t>
+      </w:r>
+      <w:proofErr w:type="spellStart"/>
+      <w:r>
+        <w:t>untuk</w:t>
+      </w:r>
+      <w:proofErr w:type="spellEnd"/>
+      <w:r>
+        <w:t xml:space="preserve"> </w:t>
+      </w:r>
+      <w:proofErr w:type="spellStart"/>
+      <w:r>
+        <w:t>melakukan</w:t>
+      </w:r>
+      <w:proofErr w:type="spellEnd"/>
+      <w:r>
+        <w:t xml:space="preserve"> parsing </w:t>
+      </w:r>
+      <w:proofErr w:type="spellStart"/>
+      <w:r>
+        <w:t>dari</w:t>
+      </w:r>
+      <w:proofErr w:type="spellEnd"/>
+      <w:r>
+        <w:t xml:space="preserve"> String </w:t>
+      </w:r>
+      <w:proofErr w:type="spellStart"/>
+      <w:r>
+        <w:t>ke</w:t>
+      </w:r>
+      <w:proofErr w:type="spellEnd"/>
+      <w:r>
+        <w:t xml:space="preserve"> Date, </w:t>
+      </w:r>
+      <w:proofErr w:type="spellStart"/>
+      <w:r>
+        <w:t>atau</w:t>
+      </w:r>
+      <w:proofErr w:type="spellEnd"/>
+      <w:r>
+        <w:t xml:space="preserve"> format </w:t>
+      </w:r>
+      <w:proofErr w:type="spellStart"/>
+      <w:r>
+        <w:t>dari</w:t>
+      </w:r>
+      <w:proofErr w:type="spellEnd"/>
+      <w:r>
+        <w:t xml:space="preserve"> Date </w:t>
+      </w:r>
+      <w:proofErr w:type="spellStart"/>
+      <w:r>
+        <w:t>ke</w:t>
+      </w:r>
+      <w:proofErr w:type="spellEnd"/>
+      <w:r>
+        <w:t xml:space="preserve"> String</w:t>
+      </w:r>
+    </w:p>
+    <w:p>
+      <w:pPr>
+        <w:pStyle w:val="ListParagraph"/>
+        <w:numPr>
+          <w:ilvl w:val="0"/>
+          <w:numId w:val="10"/>
+        </w:numPr>
+      </w:pPr>
+      <w:proofErr w:type="spellStart"/>
+      <w:r>
+        <w:t>DateFormat</w:t>
+      </w:r>
+      <w:proofErr w:type="spellEnd"/>
+      <w:r>
+        <w:t xml:space="preserve"> </w:t>
+      </w:r>
+      <w:proofErr w:type="spellStart"/>
+      <w:r>
+        <w:t>mendukung</w:t>
+      </w:r>
+      <w:proofErr w:type="spellEnd"/>
+      <w:r>
+        <w:t xml:space="preserve"> I18N </w:t>
+      </w:r>
+      <w:proofErr w:type="spellStart"/>
+      <w:r>
+        <w:t>jika</w:t>
+      </w:r>
+      <w:proofErr w:type="spellEnd"/>
+      <w:r>
+        <w:t xml:space="preserve"> </w:t>
+      </w:r>
+      <w:proofErr w:type="spellStart"/>
+      <w:r>
+        <w:t>misal</w:t>
+      </w:r>
+      <w:proofErr w:type="spellEnd"/>
+      <w:r>
+        <w:t xml:space="preserve"> </w:t>
+      </w:r>
+      <w:proofErr w:type="spellStart"/>
+      <w:r>
+        <w:t>kita</w:t>
+      </w:r>
+      <w:proofErr w:type="spellEnd"/>
+      <w:r>
+        <w:t xml:space="preserve"> </w:t>
+      </w:r>
+      <w:proofErr w:type="spellStart"/>
+      <w:r>
+        <w:t>ingin</w:t>
+      </w:r>
+      <w:proofErr w:type="spellEnd"/>
+      <w:r>
+        <w:t xml:space="preserve"> </w:t>
+      </w:r>
+      <w:proofErr w:type="spellStart"/>
+      <w:r>
+        <w:t>melakukan</w:t>
+      </w:r>
+      <w:proofErr w:type="spellEnd"/>
+      <w:r>
+        <w:t xml:space="preserve"> format dan parse, </w:t>
+      </w:r>
+      <w:proofErr w:type="spellStart"/>
+      <w:r>
+        <w:t>sehingga</w:t>
+      </w:r>
+      <w:proofErr w:type="spellEnd"/>
+      <w:r>
+        <w:t xml:space="preserve"> </w:t>
+      </w:r>
+      <w:proofErr w:type="spellStart"/>
+      <w:r>
+        <w:t>bisa</w:t>
+      </w:r>
+      <w:proofErr w:type="spellEnd"/>
+      <w:r>
+        <w:t xml:space="preserve"> </w:t>
+      </w:r>
+      <w:proofErr w:type="spellStart"/>
+      <w:r>
+        <w:t>menerima</w:t>
+      </w:r>
+      <w:proofErr w:type="spellEnd"/>
+      <w:r>
+        <w:t xml:space="preserve"> </w:t>
+      </w:r>
+      <w:proofErr w:type="spellStart"/>
+      <w:r>
+        <w:t>hari</w:t>
+      </w:r>
+      <w:proofErr w:type="spellEnd"/>
+      <w:r>
+        <w:t xml:space="preserve"> </w:t>
+      </w:r>
+      <w:proofErr w:type="spellStart"/>
+      <w:r>
+        <w:t>dengan</w:t>
+      </w:r>
+      <w:proofErr w:type="spellEnd"/>
+      <w:r>
+        <w:t xml:space="preserve"> data Sunday, Monday, </w:t>
+      </w:r>
+      <w:proofErr w:type="spellStart"/>
+      <w:r>
+        <w:t>atau</w:t>
+      </w:r>
+      <w:proofErr w:type="spellEnd"/>
+      <w:r>
+        <w:t xml:space="preserve"> </w:t>
+      </w:r>
+      <w:proofErr w:type="spellStart"/>
+      <w:r>
+        <w:t>Minggu</w:t>
+      </w:r>
+      <w:proofErr w:type="spellEnd"/>
+      <w:r>
+        <w:t xml:space="preserve">, </w:t>
+      </w:r>
+      <w:proofErr w:type="spellStart"/>
+      <w:r>
+        <w:t>Senin</w:t>
+      </w:r>
+      <w:proofErr w:type="spellEnd"/>
+    </w:p>
+    <w:p>
+      <w:pPr>
+        <w:pStyle w:val="ListParagraph"/>
+        <w:numPr>
+          <w:ilvl w:val="0"/>
+          <w:numId w:val="10"/>
+        </w:numPr>
+      </w:pPr>
+      <w:proofErr w:type="spellStart"/>
+      <w:r>
+        <w:t>DateFormat</w:t>
+      </w:r>
+      <w:proofErr w:type="spellEnd"/>
+      <w:r>
+        <w:t xml:space="preserve"> </w:t>
+      </w:r>
+      <w:proofErr w:type="spellStart"/>
+      <w:r>
+        <w:t>adalah</w:t>
+      </w:r>
+      <w:proofErr w:type="spellEnd"/>
+      <w:r>
+        <w:t xml:space="preserve"> abstract class, salah </w:t>
+      </w:r>
+      <w:proofErr w:type="spellStart"/>
+      <w:r>
+        <w:t>satu</w:t>
+      </w:r>
+      <w:proofErr w:type="spellEnd"/>
+      <w:r>
+        <w:t xml:space="preserve"> </w:t>
+      </w:r>
+      <w:proofErr w:type="spellStart"/>
+      <w:r>
+        <w:t>implementasinya</w:t>
+      </w:r>
+      <w:proofErr w:type="spellEnd"/>
+      <w:r>
+        <w:t xml:space="preserve"> </w:t>
+      </w:r>
+      <w:proofErr w:type="spellStart"/>
+      <w:r>
+        <w:t>adalah</w:t>
+      </w:r>
+      <w:proofErr w:type="spellEnd"/>
+      <w:r>
+        <w:t xml:space="preserve"> class </w:t>
+      </w:r>
+      <w:proofErr w:type="spellStart"/>
+      <w:r>
+        <w:t>SimpleDateFormat</w:t>
+      </w:r>
+      <w:proofErr w:type="spellEnd"/>
+    </w:p>
+    <w:p>
+      <w:pPr>
+        <w:pStyle w:val="ListParagraph"/>
+        <w:numPr>
+          <w:ilvl w:val="0"/>
+          <w:numId w:val="10"/>
+        </w:numPr>
+      </w:pPr>
+      <w:r>
+        <w:t>https://docs.oracle.com/javase</w:t>
+      </w:r>
+      <w:r>
+        <w:t>/8/docs/api/java/text/SimpleDateFormat.html</w:t>
+      </w:r>
+    </w:p>
     <w:p/>
     <w:p>
       <w:pPr>
@@ -3220,6 +4239,119 @@
 <file path=word/numbering.xml><?xml version="1.0" encoding="utf-8"?>
 <w:numbering xmlns:wpc="http://schemas.microsoft.com/office/word/2010/wordprocessingCanvas" xmlns:cx="http://schemas.microsoft.com/office/drawing/2014/chartex" xmlns:cx1="http://schemas.microsoft.com/office/drawing/2015/9/8/chartex" xmlns:cx2="http://schemas.microsoft.com/office/drawing/2015/10/21/chartex" xmlns:cx3="http://schemas.microsoft.com/office/drawing/2016/5/9/chartex" xmlns:cx4="http://schemas.microsoft.com/office/drawing/2016/5/10/chartex" xmlns:cx5="http://schemas.microsoft.com/office/drawing/2016/5/11/chartex" xmlns:cx6="http://schemas.microsoft.com/office/drawing/2016/5/12/chartex" xmlns:cx7="http://schemas.microsoft.com/office/drawing/2016/5/13/chartex" xmlns:cx8="http://schemas.microsoft.com/office/drawing/2016/5/14/chartex" xmlns:mc="http://schemas.openxmlformats.org/markup-compatibility/2006" xmlns:aink="http://schemas.microsoft.com/office/drawing/2016/ink" xmlns:am3d="http://schemas.microsoft.com/office/drawing/2017/model3d" xmlns:o="urn:schemas-microsoft-com:office:office" xmlns:r="http://schemas.openxmlformats.org/officeDocument/2006/relationships" xmlns:m="http://schemas.openxmlformats.org/officeDocument/2006/math" xmlns:v="urn:schemas-microsoft-com:vml" xmlns:wp14="http://schemas.microsoft.com/office/word/2010/wordprocessingDrawing" xmlns:wp="http://schemas.openxmlformats.org/drawingml/2006/wordprocessingDrawing" xmlns:w10="urn:schemas-microsoft-com:office:word" xmlns:w="http://schemas.openxmlformats.org/wordprocessingml/2006/main" xmlns:w14="http://schemas.microsoft.com/office/word/2010/wordml" xmlns:w15="http://schemas.microsoft.com/office/word/2012/wordml" xmlns:w16cex="http://schemas.microsoft.com/office/word/2018/wordml/cex" xmlns:w16cid="http://schemas.microsoft.com/office/word/2016/wordml/cid" xmlns:w16="http://schemas.microsoft.com/office/word/2018/wordml" xmlns:w16sdtdh="http://schemas.microsoft.com/office/word/2020/wordml/sdtdatahash" xmlns:w16se="http://schemas.microsoft.com/office/word/2015/wordml/symex" xmlns:wpg="http://schemas.microsoft.com/office/word/2010/wordprocessingGroup" xmlns:wpi="http://schemas.microsoft.com/office/word/2010/wordprocessingInk" xmlns:wne="http://schemas.microsoft.com/office/word/2006/wordml" xmlns:wps="http://schemas.microsoft.com/office/word/2010/wordprocessingShape" mc:Ignorable="w14 w15 w16se w16cid w16 w16cex w16sdtdh wp14">
   <w:abstractNum w:abstractNumId="0" w15:restartNumberingAfterBreak="0">
+    <w:nsid w:val="034804F5"/>
+    <w:multiLevelType w:val="hybridMultilevel"/>
+    <w:tmpl w:val="C2C8F7A6"/>
+    <w:lvl w:ilvl="0" w:tplc="04090001">
+      <w:start w:val="1"/>
+      <w:numFmt w:val="bullet"/>
+      <w:lvlText w:val=""/>
+      <w:lvlJc w:val="left"/>
+      <w:pPr>
+        <w:ind w:left="720" w:hanging="360"/>
+      </w:pPr>
+      <w:rPr>
+        <w:rFonts w:ascii="Symbol" w:hAnsi="Symbol" w:hint="default"/>
+      </w:rPr>
+    </w:lvl>
+    <w:lvl w:ilvl="1" w:tplc="04090003" w:tentative="1">
+      <w:start w:val="1"/>
+      <w:numFmt w:val="bullet"/>
+      <w:lvlText w:val="o"/>
+      <w:lvlJc w:val="left"/>
+      <w:pPr>
+        <w:ind w:left="1440" w:hanging="360"/>
+      </w:pPr>
+      <w:rPr>
+        <w:rFonts w:ascii="Courier New" w:hAnsi="Courier New" w:cs="Courier New" w:hint="default"/>
+      </w:rPr>
+    </w:lvl>
+    <w:lvl w:ilvl="2" w:tplc="04090005" w:tentative="1">
+      <w:start w:val="1"/>
+      <w:numFmt w:val="bullet"/>
+      <w:lvlText w:val=""/>
+      <w:lvlJc w:val="left"/>
+      <w:pPr>
+        <w:ind w:left="2160" w:hanging="360"/>
+      </w:pPr>
+      <w:rPr>
+        <w:rFonts w:ascii="Wingdings" w:hAnsi="Wingdings" w:hint="default"/>
+      </w:rPr>
+    </w:lvl>
+    <w:lvl w:ilvl="3" w:tplc="04090001" w:tentative="1">
+      <w:start w:val="1"/>
+      <w:numFmt w:val="bullet"/>
+      <w:lvlText w:val=""/>
+      <w:lvlJc w:val="left"/>
+      <w:pPr>
+        <w:ind w:left="2880" w:hanging="360"/>
+      </w:pPr>
+      <w:rPr>
+        <w:rFonts w:ascii="Symbol" w:hAnsi="Symbol" w:hint="default"/>
+      </w:rPr>
+    </w:lvl>
+    <w:lvl w:ilvl="4" w:tplc="04090003" w:tentative="1">
+      <w:start w:val="1"/>
+      <w:numFmt w:val="bullet"/>
+      <w:lvlText w:val="o"/>
+      <w:lvlJc w:val="left"/>
+      <w:pPr>
+        <w:ind w:left="3600" w:hanging="360"/>
+      </w:pPr>
+      <w:rPr>
+        <w:rFonts w:ascii="Courier New" w:hAnsi="Courier New" w:cs="Courier New" w:hint="default"/>
+      </w:rPr>
+    </w:lvl>
+    <w:lvl w:ilvl="5" w:tplc="04090005" w:tentative="1">
+      <w:start w:val="1"/>
+      <w:numFmt w:val="bullet"/>
+      <w:lvlText w:val=""/>
+      <w:lvlJc w:val="left"/>
+      <w:pPr>
+        <w:ind w:left="4320" w:hanging="360"/>
+      </w:pPr>
+      <w:rPr>
+        <w:rFonts w:ascii="Wingdings" w:hAnsi="Wingdings" w:hint="default"/>
+      </w:rPr>
+    </w:lvl>
+    <w:lvl w:ilvl="6" w:tplc="04090001" w:tentative="1">
+      <w:start w:val="1"/>
+      <w:numFmt w:val="bullet"/>
+      <w:lvlText w:val=""/>
+      <w:lvlJc w:val="left"/>
+      <w:pPr>
+        <w:ind w:left="5040" w:hanging="360"/>
+      </w:pPr>
+      <w:rPr>
+        <w:rFonts w:ascii="Symbol" w:hAnsi="Symbol" w:hint="default"/>
+      </w:rPr>
+    </w:lvl>
+    <w:lvl w:ilvl="7" w:tplc="04090003" w:tentative="1">
+      <w:start w:val="1"/>
+      <w:numFmt w:val="bullet"/>
+      <w:lvlText w:val="o"/>
+      <w:lvlJc w:val="left"/>
+      <w:pPr>
+        <w:ind w:left="5760" w:hanging="360"/>
+      </w:pPr>
+      <w:rPr>
+        <w:rFonts w:ascii="Courier New" w:hAnsi="Courier New" w:cs="Courier New" w:hint="default"/>
+      </w:rPr>
+    </w:lvl>
+    <w:lvl w:ilvl="8" w:tplc="04090005" w:tentative="1">
+      <w:start w:val="1"/>
+      <w:numFmt w:val="bullet"/>
+      <w:lvlText w:val=""/>
+      <w:lvlJc w:val="left"/>
+      <w:pPr>
+        <w:ind w:left="6480" w:hanging="360"/>
+      </w:pPr>
+      <w:rPr>
+        <w:rFonts w:ascii="Wingdings" w:hAnsi="Wingdings" w:hint="default"/>
+      </w:rPr>
+    </w:lvl>
+  </w:abstractNum>
+  <w:abstractNum w:abstractNumId="1" w15:restartNumberingAfterBreak="0">
     <w:nsid w:val="1B8D2C5C"/>
     <w:multiLevelType w:val="hybridMultilevel"/>
     <w:tmpl w:val="EB0856C0"/>
@@ -3332,7 +4464,7 @@
       </w:rPr>
     </w:lvl>
   </w:abstractNum>
-  <w:abstractNum w:abstractNumId="1" w15:restartNumberingAfterBreak="0">
+  <w:abstractNum w:abstractNumId="2" w15:restartNumberingAfterBreak="0">
     <w:nsid w:val="296419EE"/>
     <w:multiLevelType w:val="hybridMultilevel"/>
     <w:tmpl w:val="DE8AD8D0"/>
@@ -3445,7 +4577,7 @@
       </w:rPr>
     </w:lvl>
   </w:abstractNum>
-  <w:abstractNum w:abstractNumId="2" w15:restartNumberingAfterBreak="0">
+  <w:abstractNum w:abstractNumId="3" w15:restartNumberingAfterBreak="0">
     <w:nsid w:val="433E6E3B"/>
     <w:multiLevelType w:val="hybridMultilevel"/>
     <w:tmpl w:val="255C95E0"/>
@@ -3558,7 +4690,120 @@
       </w:rPr>
     </w:lvl>
   </w:abstractNum>
-  <w:abstractNum w:abstractNumId="3" w15:restartNumberingAfterBreak="0">
+  <w:abstractNum w:abstractNumId="4" w15:restartNumberingAfterBreak="0">
+    <w:nsid w:val="46E63025"/>
+    <w:multiLevelType w:val="hybridMultilevel"/>
+    <w:tmpl w:val="5AAAAC70"/>
+    <w:lvl w:ilvl="0" w:tplc="04090001">
+      <w:start w:val="1"/>
+      <w:numFmt w:val="bullet"/>
+      <w:lvlText w:val=""/>
+      <w:lvlJc w:val="left"/>
+      <w:pPr>
+        <w:ind w:left="720" w:hanging="360"/>
+      </w:pPr>
+      <w:rPr>
+        <w:rFonts w:ascii="Symbol" w:hAnsi="Symbol" w:hint="default"/>
+      </w:rPr>
+    </w:lvl>
+    <w:lvl w:ilvl="1" w:tplc="04090003" w:tentative="1">
+      <w:start w:val="1"/>
+      <w:numFmt w:val="bullet"/>
+      <w:lvlText w:val="o"/>
+      <w:lvlJc w:val="left"/>
+      <w:pPr>
+        <w:ind w:left="1440" w:hanging="360"/>
+      </w:pPr>
+      <w:rPr>
+        <w:rFonts w:ascii="Courier New" w:hAnsi="Courier New" w:cs="Courier New" w:hint="default"/>
+      </w:rPr>
+    </w:lvl>
+    <w:lvl w:ilvl="2" w:tplc="04090005" w:tentative="1">
+      <w:start w:val="1"/>
+      <w:numFmt w:val="bullet"/>
+      <w:lvlText w:val=""/>
+      <w:lvlJc w:val="left"/>
+      <w:pPr>
+        <w:ind w:left="2160" w:hanging="360"/>
+      </w:pPr>
+      <w:rPr>
+        <w:rFonts w:ascii="Wingdings" w:hAnsi="Wingdings" w:hint="default"/>
+      </w:rPr>
+    </w:lvl>
+    <w:lvl w:ilvl="3" w:tplc="04090001" w:tentative="1">
+      <w:start w:val="1"/>
+      <w:numFmt w:val="bullet"/>
+      <w:lvlText w:val=""/>
+      <w:lvlJc w:val="left"/>
+      <w:pPr>
+        <w:ind w:left="2880" w:hanging="360"/>
+      </w:pPr>
+      <w:rPr>
+        <w:rFonts w:ascii="Symbol" w:hAnsi="Symbol" w:hint="default"/>
+      </w:rPr>
+    </w:lvl>
+    <w:lvl w:ilvl="4" w:tplc="04090003" w:tentative="1">
+      <w:start w:val="1"/>
+      <w:numFmt w:val="bullet"/>
+      <w:lvlText w:val="o"/>
+      <w:lvlJc w:val="left"/>
+      <w:pPr>
+        <w:ind w:left="3600" w:hanging="360"/>
+      </w:pPr>
+      <w:rPr>
+        <w:rFonts w:ascii="Courier New" w:hAnsi="Courier New" w:cs="Courier New" w:hint="default"/>
+      </w:rPr>
+    </w:lvl>
+    <w:lvl w:ilvl="5" w:tplc="04090005" w:tentative="1">
+      <w:start w:val="1"/>
+      <w:numFmt w:val="bullet"/>
+      <w:lvlText w:val=""/>
+      <w:lvlJc w:val="left"/>
+      <w:pPr>
+        <w:ind w:left="4320" w:hanging="360"/>
+      </w:pPr>
+      <w:rPr>
+        <w:rFonts w:ascii="Wingdings" w:hAnsi="Wingdings" w:hint="default"/>
+      </w:rPr>
+    </w:lvl>
+    <w:lvl w:ilvl="6" w:tplc="04090001" w:tentative="1">
+      <w:start w:val="1"/>
+      <w:numFmt w:val="bullet"/>
+      <w:lvlText w:val=""/>
+      <w:lvlJc w:val="left"/>
+      <w:pPr>
+        <w:ind w:left="5040" w:hanging="360"/>
+      </w:pPr>
+      <w:rPr>
+        <w:rFonts w:ascii="Symbol" w:hAnsi="Symbol" w:hint="default"/>
+      </w:rPr>
+    </w:lvl>
+    <w:lvl w:ilvl="7" w:tplc="04090003" w:tentative="1">
+      <w:start w:val="1"/>
+      <w:numFmt w:val="bullet"/>
+      <w:lvlText w:val="o"/>
+      <w:lvlJc w:val="left"/>
+      <w:pPr>
+        <w:ind w:left="5760" w:hanging="360"/>
+      </w:pPr>
+      <w:rPr>
+        <w:rFonts w:ascii="Courier New" w:hAnsi="Courier New" w:cs="Courier New" w:hint="default"/>
+      </w:rPr>
+    </w:lvl>
+    <w:lvl w:ilvl="8" w:tplc="04090005" w:tentative="1">
+      <w:start w:val="1"/>
+      <w:numFmt w:val="bullet"/>
+      <w:lvlText w:val=""/>
+      <w:lvlJc w:val="left"/>
+      <w:pPr>
+        <w:ind w:left="6480" w:hanging="360"/>
+      </w:pPr>
+      <w:rPr>
+        <w:rFonts w:ascii="Wingdings" w:hAnsi="Wingdings" w:hint="default"/>
+      </w:rPr>
+    </w:lvl>
+  </w:abstractNum>
+  <w:abstractNum w:abstractNumId="5" w15:restartNumberingAfterBreak="0">
     <w:nsid w:val="4DF86255"/>
     <w:multiLevelType w:val="hybridMultilevel"/>
     <w:tmpl w:val="35F08CA6"/>
@@ -3671,7 +4916,7 @@
       </w:rPr>
     </w:lvl>
   </w:abstractNum>
-  <w:abstractNum w:abstractNumId="4" w15:restartNumberingAfterBreak="0">
+  <w:abstractNum w:abstractNumId="6" w15:restartNumberingAfterBreak="0">
     <w:nsid w:val="5AAB0C01"/>
     <w:multiLevelType w:val="hybridMultilevel"/>
     <w:tmpl w:val="4B1CC164"/>
@@ -3784,7 +5029,7 @@
       </w:rPr>
     </w:lvl>
   </w:abstractNum>
-  <w:abstractNum w:abstractNumId="5" w15:restartNumberingAfterBreak="0">
+  <w:abstractNum w:abstractNumId="7" w15:restartNumberingAfterBreak="0">
     <w:nsid w:val="6C6419E5"/>
     <w:multiLevelType w:val="hybridMultilevel"/>
     <w:tmpl w:val="1CC8891A"/>
@@ -3897,7 +5142,7 @@
       </w:rPr>
     </w:lvl>
   </w:abstractNum>
-  <w:abstractNum w:abstractNumId="6" w15:restartNumberingAfterBreak="0">
+  <w:abstractNum w:abstractNumId="8" w15:restartNumberingAfterBreak="0">
     <w:nsid w:val="719B0D72"/>
     <w:multiLevelType w:val="hybridMultilevel"/>
     <w:tmpl w:val="EB48C5D2"/>
@@ -4010,7 +5255,7 @@
       </w:rPr>
     </w:lvl>
   </w:abstractNum>
-  <w:abstractNum w:abstractNumId="7" w15:restartNumberingAfterBreak="0">
+  <w:abstractNum w:abstractNumId="9" w15:restartNumberingAfterBreak="0">
     <w:nsid w:val="77E268EA"/>
     <w:multiLevelType w:val="hybridMultilevel"/>
     <w:tmpl w:val="73A84D12"/>
@@ -4124,30 +5369,36 @@
     </w:lvl>
   </w:abstractNum>
   <w:num w:numId="1">
+    <w:abstractNumId w:val="5"/>
+  </w:num>
+  <w:num w:numId="2">
+    <w:abstractNumId w:val="2"/>
+  </w:num>
+  <w:num w:numId="3">
+    <w:abstractNumId w:val="9"/>
+  </w:num>
+  <w:num w:numId="4">
+    <w:abstractNumId w:val="8"/>
+  </w:num>
+  <w:num w:numId="5">
+    <w:abstractNumId w:val="1"/>
+  </w:num>
+  <w:num w:numId="6">
+    <w:abstractNumId w:val="7"/>
+  </w:num>
+  <w:num w:numId="7">
     <w:abstractNumId w:val="3"/>
   </w:num>
-  <w:num w:numId="2">
-    <w:abstractNumId w:val="1"/>
-  </w:num>
-  <w:num w:numId="3">
-    <w:abstractNumId w:val="7"/>
-  </w:num>
-  <w:num w:numId="4">
+  <w:num w:numId="8">
     <w:abstractNumId w:val="6"/>
   </w:num>
-  <w:num w:numId="5">
+  <w:num w:numId="9">
+    <w:abstractNumId w:val="4"/>
+  </w:num>
+  <w:num w:numId="10">
     <w:abstractNumId w:val="0"/>
   </w:num>
-  <w:num w:numId="6">
-    <w:abstractNumId w:val="5"/>
-  </w:num>
-  <w:num w:numId="7">
-    <w:abstractNumId w:val="2"/>
-  </w:num>
-  <w:num w:numId="8">
-    <w:abstractNumId w:val="4"/>
-  </w:num>
-  <w:numIdMacAtCleanup w:val="8"/>
+  <w:numIdMacAtCleanup w:val="10"/>
 </w:numbering>
 </file>
 

</xml_diff>